<commit_message>
last commit on first pc
</commit_message>
<xml_diff>
--- a/Resumes/MyResume_V2.docx
+++ b/Resumes/MyResume_V2.docx
@@ -1,6 +1,6 @@
 
 <file path=word/document.xml><?xml version="1.0" encoding="utf-8"?>
-<w:document xmlns:wpc="http://schemas.microsoft.com/office/word/2010/wordprocessingCanvas" xmlns:cx="http://schemas.microsoft.com/office/drawing/2014/chartex" xmlns:cx1="http://schemas.microsoft.com/office/drawing/2015/9/8/chartex" xmlns:cx2="http://schemas.microsoft.com/office/drawing/2015/10/21/chartex" xmlns:cx3="http://schemas.microsoft.com/office/drawing/2016/5/9/chartex" xmlns:cx4="http://schemas.microsoft.com/office/drawing/2016/5/10/chartex" xmlns:cx5="http://schemas.microsoft.com/office/drawing/2016/5/11/chartex" xmlns:cx6="http://schemas.microsoft.com/office/drawing/2016/5/12/chartex" xmlns:cx7="http://schemas.microsoft.com/office/drawing/2016/5/13/chartex" xmlns:cx8="http://schemas.microsoft.com/office/drawing/2016/5/14/chartex" xmlns:mc="http://schemas.openxmlformats.org/markup-compatibility/2006" xmlns:aink="http://schemas.microsoft.com/office/drawing/2016/ink" xmlns:am3d="http://schemas.microsoft.com/office/drawing/2017/model3d" xmlns:o="urn:schemas-microsoft-com:office:office" xmlns:r="http://schemas.openxmlformats.org/officeDocument/2006/relationships" xmlns:m="http://schemas.openxmlformats.org/officeDocument/2006/math" xmlns:v="urn:schemas-microsoft-com:vml" xmlns:wp14="http://schemas.microsoft.com/office/word/2010/wordprocessingDrawing" xmlns:wp="http://schemas.openxmlformats.org/drawingml/2006/wordprocessingDrawing" xmlns:w10="urn:schemas-microsoft-com:office:word" xmlns:w="http://schemas.openxmlformats.org/wordprocessingml/2006/main" xmlns:w14="http://schemas.microsoft.com/office/word/2010/wordml" xmlns:w15="http://schemas.microsoft.com/office/word/2012/wordml" xmlns:w16cid="http://schemas.microsoft.com/office/word/2016/wordml/cid" xmlns:w16se="http://schemas.microsoft.com/office/word/2015/wordml/symex" xmlns:wpg="http://schemas.microsoft.com/office/word/2010/wordprocessingGroup" xmlns:wpi="http://schemas.microsoft.com/office/word/2010/wordprocessingInk" xmlns:wne="http://schemas.microsoft.com/office/word/2006/wordml" xmlns:wps="http://schemas.microsoft.com/office/word/2010/wordprocessingShape" mc:Ignorable="w14 w15 w16se w16cid wp14">
+<w:document xmlns:wpc="http://schemas.microsoft.com/office/word/2010/wordprocessingCanvas" xmlns:cx="http://schemas.microsoft.com/office/drawing/2014/chartex" xmlns:cx1="http://schemas.microsoft.com/office/drawing/2015/9/8/chartex" xmlns:cx2="http://schemas.microsoft.com/office/drawing/2015/10/21/chartex" xmlns:cx3="http://schemas.microsoft.com/office/drawing/2016/5/9/chartex" xmlns:cx4="http://schemas.microsoft.com/office/drawing/2016/5/10/chartex" xmlns:cx5="http://schemas.microsoft.com/office/drawing/2016/5/11/chartex" xmlns:cx6="http://schemas.microsoft.com/office/drawing/2016/5/12/chartex" xmlns:cx7="http://schemas.microsoft.com/office/drawing/2016/5/13/chartex" xmlns:cx8="http://schemas.microsoft.com/office/drawing/2016/5/14/chartex" xmlns:mc="http://schemas.openxmlformats.org/markup-compatibility/2006" xmlns:aink="http://schemas.microsoft.com/office/drawing/2016/ink" xmlns:am3d="http://schemas.microsoft.com/office/drawing/2017/model3d" xmlns:o="urn:schemas-microsoft-com:office:office" xmlns:oel="http://schemas.microsoft.com/office/2019/extlst" xmlns:r="http://schemas.openxmlformats.org/officeDocument/2006/relationships" xmlns:m="http://schemas.openxmlformats.org/officeDocument/2006/math" xmlns:v="urn:schemas-microsoft-com:vml" xmlns:wp14="http://schemas.microsoft.com/office/word/2010/wordprocessingDrawing" xmlns:wp="http://schemas.openxmlformats.org/drawingml/2006/wordprocessingDrawing" xmlns:w10="urn:schemas-microsoft-com:office:word" xmlns:w="http://schemas.openxmlformats.org/wordprocessingml/2006/main" xmlns:w14="http://schemas.microsoft.com/office/word/2010/wordml" xmlns:w15="http://schemas.microsoft.com/office/word/2012/wordml" xmlns:w16cex="http://schemas.microsoft.com/office/word/2018/wordml/cex" xmlns:w16cid="http://schemas.microsoft.com/office/word/2016/wordml/cid" xmlns:w16="http://schemas.microsoft.com/office/word/2018/wordml" xmlns:w16sdtdh="http://schemas.microsoft.com/office/word/2020/wordml/sdtdatahash" xmlns:w16se="http://schemas.microsoft.com/office/word/2015/wordml/symex" xmlns:wpg="http://schemas.microsoft.com/office/word/2010/wordprocessingGroup" xmlns:wpi="http://schemas.microsoft.com/office/word/2010/wordprocessingInk" xmlns:wne="http://schemas.microsoft.com/office/word/2006/wordml" xmlns:wps="http://schemas.microsoft.com/office/word/2010/wordprocessingShape" mc:Ignorable="w14 w15 w16se w16cid w16 w16cex w16sdtdh wp14">
   <w:body>
     <w:p>
       <w:pPr>
@@ -164,23 +164,7 @@
           <w:rFonts w:ascii="Times New Roman" w:eastAsia="Times New Roman" w:hAnsi="Times New Roman" w:cs="Times New Roman"/>
           <w:b/>
         </w:rPr>
-        <w:t xml:space="preserve"> (</w:t>
-      </w:r>
-      <w:proofErr w:type="gramStart"/>
-      <w:r>
-        <w:rPr>
-          <w:rFonts w:ascii="Times New Roman" w:eastAsia="Times New Roman" w:hAnsi="Times New Roman" w:cs="Times New Roman"/>
-          <w:b/>
-        </w:rPr>
-        <w:t xml:space="preserve">UMBC)   </w:t>
-      </w:r>
-      <w:proofErr w:type="gramEnd"/>
-      <w:r>
-        <w:rPr>
-          <w:rFonts w:ascii="Times New Roman" w:eastAsia="Times New Roman" w:hAnsi="Times New Roman" w:cs="Times New Roman"/>
-          <w:b/>
-        </w:rPr>
-        <w:t xml:space="preserve">                                                                          </w:t>
+        <w:t xml:space="preserve"> (UMBC)                                                                             </w:t>
       </w:r>
       <w:r>
         <w:rPr>
@@ -225,7 +209,7 @@
         <w:rPr>
           <w:rFonts w:ascii="Times New Roman" w:eastAsia="Times New Roman" w:hAnsi="Times New Roman" w:cs="Times New Roman"/>
         </w:rPr>
-        <w:t>2</w:t>
+        <w:t>9</w:t>
       </w:r>
       <w:r>
         <w:rPr>
@@ -688,8 +672,6 @@
         <w:tab/>
         <w:t>Linux, Visual Studio/Visual code</w:t>
       </w:r>
-      <w:bookmarkStart w:id="0" w:name="_GoBack"/>
-      <w:bookmarkEnd w:id="0"/>
     </w:p>
     <w:p>
       <w:pPr>
@@ -1323,7 +1305,6 @@
         </w:rPr>
         <w:t>Computer Science I (</w:t>
       </w:r>
-      <w:proofErr w:type="gramStart"/>
       <w:r>
         <w:rPr>
           <w:rFonts w:ascii="Times New Roman" w:eastAsia="Times New Roman" w:hAnsi="Times New Roman" w:cs="Times New Roman"/>
@@ -1334,14 +1315,7 @@
         <w:rPr>
           <w:rFonts w:ascii="Times New Roman" w:eastAsia="Times New Roman" w:hAnsi="Times New Roman" w:cs="Times New Roman"/>
         </w:rPr>
-        <w:t xml:space="preserve"> </w:t>
-      </w:r>
-      <w:proofErr w:type="gramEnd"/>
-      <w:r>
-        <w:rPr>
-          <w:rFonts w:ascii="Times New Roman" w:eastAsia="Times New Roman" w:hAnsi="Times New Roman" w:cs="Times New Roman"/>
-        </w:rPr>
-        <w:t xml:space="preserve">                      </w:t>
+        <w:t xml:space="preserve">                       </w:t>
       </w:r>
       <w:r>
         <w:rPr>
@@ -1965,7 +1939,7 @@
 </file>
 
 <file path=word/numbering.xml><?xml version="1.0" encoding="utf-8"?>
-<w:numbering xmlns:wpc="http://schemas.microsoft.com/office/word/2010/wordprocessingCanvas" xmlns:cx="http://schemas.microsoft.com/office/drawing/2014/chartex" xmlns:cx1="http://schemas.microsoft.com/office/drawing/2015/9/8/chartex" xmlns:cx2="http://schemas.microsoft.com/office/drawing/2015/10/21/chartex" xmlns:cx3="http://schemas.microsoft.com/office/drawing/2016/5/9/chartex" xmlns:cx4="http://schemas.microsoft.com/office/drawing/2016/5/10/chartex" xmlns:cx5="http://schemas.microsoft.com/office/drawing/2016/5/11/chartex" xmlns:cx6="http://schemas.microsoft.com/office/drawing/2016/5/12/chartex" xmlns:cx7="http://schemas.microsoft.com/office/drawing/2016/5/13/chartex" xmlns:cx8="http://schemas.microsoft.com/office/drawing/2016/5/14/chartex" xmlns:mc="http://schemas.openxmlformats.org/markup-compatibility/2006" xmlns:aink="http://schemas.microsoft.com/office/drawing/2016/ink" xmlns:am3d="http://schemas.microsoft.com/office/drawing/2017/model3d" xmlns:o="urn:schemas-microsoft-com:office:office" xmlns:r="http://schemas.openxmlformats.org/officeDocument/2006/relationships" xmlns:m="http://schemas.openxmlformats.org/officeDocument/2006/math" xmlns:v="urn:schemas-microsoft-com:vml" xmlns:wp14="http://schemas.microsoft.com/office/word/2010/wordprocessingDrawing" xmlns:wp="http://schemas.openxmlformats.org/drawingml/2006/wordprocessingDrawing" xmlns:w10="urn:schemas-microsoft-com:office:word" xmlns:w="http://schemas.openxmlformats.org/wordprocessingml/2006/main" xmlns:w14="http://schemas.microsoft.com/office/word/2010/wordml" xmlns:w15="http://schemas.microsoft.com/office/word/2012/wordml" xmlns:w16cid="http://schemas.microsoft.com/office/word/2016/wordml/cid" xmlns:w16se="http://schemas.microsoft.com/office/word/2015/wordml/symex" xmlns:wpg="http://schemas.microsoft.com/office/word/2010/wordprocessingGroup" xmlns:wpi="http://schemas.microsoft.com/office/word/2010/wordprocessingInk" xmlns:wne="http://schemas.microsoft.com/office/word/2006/wordml" xmlns:wps="http://schemas.microsoft.com/office/word/2010/wordprocessingShape" mc:Ignorable="w14 w15 w16se w16cid wp14">
+<w:numbering xmlns:wpc="http://schemas.microsoft.com/office/word/2010/wordprocessingCanvas" xmlns:cx="http://schemas.microsoft.com/office/drawing/2014/chartex" xmlns:cx1="http://schemas.microsoft.com/office/drawing/2015/9/8/chartex" xmlns:cx2="http://schemas.microsoft.com/office/drawing/2015/10/21/chartex" xmlns:cx3="http://schemas.microsoft.com/office/drawing/2016/5/9/chartex" xmlns:cx4="http://schemas.microsoft.com/office/drawing/2016/5/10/chartex" xmlns:cx5="http://schemas.microsoft.com/office/drawing/2016/5/11/chartex" xmlns:cx6="http://schemas.microsoft.com/office/drawing/2016/5/12/chartex" xmlns:cx7="http://schemas.microsoft.com/office/drawing/2016/5/13/chartex" xmlns:cx8="http://schemas.microsoft.com/office/drawing/2016/5/14/chartex" xmlns:mc="http://schemas.openxmlformats.org/markup-compatibility/2006" xmlns:aink="http://schemas.microsoft.com/office/drawing/2016/ink" xmlns:am3d="http://schemas.microsoft.com/office/drawing/2017/model3d" xmlns:o="urn:schemas-microsoft-com:office:office" xmlns:oel="http://schemas.microsoft.com/office/2019/extlst" xmlns:r="http://schemas.openxmlformats.org/officeDocument/2006/relationships" xmlns:m="http://schemas.openxmlformats.org/officeDocument/2006/math" xmlns:v="urn:schemas-microsoft-com:vml" xmlns:wp14="http://schemas.microsoft.com/office/word/2010/wordprocessingDrawing" xmlns:wp="http://schemas.openxmlformats.org/drawingml/2006/wordprocessingDrawing" xmlns:w10="urn:schemas-microsoft-com:office:word" xmlns:w="http://schemas.openxmlformats.org/wordprocessingml/2006/main" xmlns:w14="http://schemas.microsoft.com/office/word/2010/wordml" xmlns:w15="http://schemas.microsoft.com/office/word/2012/wordml" xmlns:w16cex="http://schemas.microsoft.com/office/word/2018/wordml/cex" xmlns:w16cid="http://schemas.microsoft.com/office/word/2016/wordml/cid" xmlns:w16="http://schemas.microsoft.com/office/word/2018/wordml" xmlns:w16sdtdh="http://schemas.microsoft.com/office/word/2020/wordml/sdtdatahash" xmlns:w16se="http://schemas.microsoft.com/office/word/2015/wordml/symex" xmlns:wpg="http://schemas.microsoft.com/office/word/2010/wordprocessingGroup" xmlns:wpi="http://schemas.microsoft.com/office/word/2010/wordprocessingInk" xmlns:wne="http://schemas.microsoft.com/office/word/2006/wordml" xmlns:wps="http://schemas.microsoft.com/office/word/2010/wordprocessingShape" mc:Ignorable="w14 w15 w16se w16cid w16 w16cex w16sdtdh wp14">
   <w:abstractNum w:abstractNumId="0" w15:restartNumberingAfterBreak="0">
     <w:nsid w:val="02923859"/>
     <w:multiLevelType w:val="hybridMultilevel"/>
@@ -5244,98 +5218,98 @@
       </w:rPr>
     </w:lvl>
   </w:abstractNum>
-  <w:num w:numId="1">
+  <w:num w:numId="1" w16cid:durableId="1544440399">
     <w:abstractNumId w:val="27"/>
   </w:num>
-  <w:num w:numId="2">
+  <w:num w:numId="2" w16cid:durableId="1613054045">
     <w:abstractNumId w:val="1"/>
   </w:num>
-  <w:num w:numId="3">
+  <w:num w:numId="3" w16cid:durableId="157818360">
     <w:abstractNumId w:val="18"/>
   </w:num>
-  <w:num w:numId="4">
+  <w:num w:numId="4" w16cid:durableId="787969236">
     <w:abstractNumId w:val="7"/>
   </w:num>
-  <w:num w:numId="5">
+  <w:num w:numId="5" w16cid:durableId="773867046">
     <w:abstractNumId w:val="11"/>
   </w:num>
-  <w:num w:numId="6">
+  <w:num w:numId="6" w16cid:durableId="588392613">
     <w:abstractNumId w:val="25"/>
   </w:num>
-  <w:num w:numId="7">
+  <w:num w:numId="7" w16cid:durableId="426271223">
     <w:abstractNumId w:val="17"/>
   </w:num>
-  <w:num w:numId="8">
+  <w:num w:numId="8" w16cid:durableId="1270510179">
     <w:abstractNumId w:val="16"/>
   </w:num>
-  <w:num w:numId="9">
+  <w:num w:numId="9" w16cid:durableId="497960574">
     <w:abstractNumId w:val="13"/>
   </w:num>
-  <w:num w:numId="10">
+  <w:num w:numId="10" w16cid:durableId="1921524394">
     <w:abstractNumId w:val="3"/>
   </w:num>
-  <w:num w:numId="11">
+  <w:num w:numId="11" w16cid:durableId="618757972">
     <w:abstractNumId w:val="28"/>
   </w:num>
-  <w:num w:numId="12">
+  <w:num w:numId="12" w16cid:durableId="1283921997">
     <w:abstractNumId w:val="4"/>
   </w:num>
-  <w:num w:numId="13">
+  <w:num w:numId="13" w16cid:durableId="1006326163">
     <w:abstractNumId w:val="21"/>
   </w:num>
-  <w:num w:numId="14">
+  <w:num w:numId="14" w16cid:durableId="1031299369">
     <w:abstractNumId w:val="10"/>
   </w:num>
-  <w:num w:numId="15">
+  <w:num w:numId="15" w16cid:durableId="1096054625">
     <w:abstractNumId w:val="20"/>
   </w:num>
-  <w:num w:numId="16">
+  <w:num w:numId="16" w16cid:durableId="313723697">
     <w:abstractNumId w:val="14"/>
   </w:num>
-  <w:num w:numId="17">
+  <w:num w:numId="17" w16cid:durableId="169223585">
     <w:abstractNumId w:val="23"/>
   </w:num>
-  <w:num w:numId="18">
+  <w:num w:numId="18" w16cid:durableId="1349484041">
     <w:abstractNumId w:val="19"/>
   </w:num>
-  <w:num w:numId="19">
+  <w:num w:numId="19" w16cid:durableId="2075421686">
     <w:abstractNumId w:val="5"/>
   </w:num>
-  <w:num w:numId="20">
+  <w:num w:numId="20" w16cid:durableId="722873797">
     <w:abstractNumId w:val="12"/>
   </w:num>
-  <w:num w:numId="21">
+  <w:num w:numId="21" w16cid:durableId="1492404409">
     <w:abstractNumId w:val="22"/>
   </w:num>
-  <w:num w:numId="22">
+  <w:num w:numId="22" w16cid:durableId="563831955">
     <w:abstractNumId w:val="8"/>
   </w:num>
-  <w:num w:numId="23">
+  <w:num w:numId="23" w16cid:durableId="582301209">
     <w:abstractNumId w:val="6"/>
   </w:num>
-  <w:num w:numId="24">
+  <w:num w:numId="24" w16cid:durableId="1171985532">
     <w:abstractNumId w:val="2"/>
   </w:num>
-  <w:num w:numId="25">
+  <w:num w:numId="25" w16cid:durableId="5209911">
     <w:abstractNumId w:val="0"/>
   </w:num>
-  <w:num w:numId="26">
+  <w:num w:numId="26" w16cid:durableId="740059721">
     <w:abstractNumId w:val="15"/>
   </w:num>
-  <w:num w:numId="27">
+  <w:num w:numId="27" w16cid:durableId="1708987224">
     <w:abstractNumId w:val="26"/>
   </w:num>
-  <w:num w:numId="28">
+  <w:num w:numId="28" w16cid:durableId="1868105543">
     <w:abstractNumId w:val="9"/>
   </w:num>
-  <w:num w:numId="29">
+  <w:num w:numId="29" w16cid:durableId="433791874">
     <w:abstractNumId w:val="24"/>
   </w:num>
 </w:numbering>
 </file>
 
 <file path=word/styles.xml><?xml version="1.0" encoding="utf-8"?>
-<w:styles xmlns:mc="http://schemas.openxmlformats.org/markup-compatibility/2006" xmlns:r="http://schemas.openxmlformats.org/officeDocument/2006/relationships" xmlns:w="http://schemas.openxmlformats.org/wordprocessingml/2006/main" xmlns:w14="http://schemas.microsoft.com/office/word/2010/wordml" xmlns:w15="http://schemas.microsoft.com/office/word/2012/wordml" xmlns:w16cid="http://schemas.microsoft.com/office/word/2016/wordml/cid" xmlns:w16se="http://schemas.microsoft.com/office/word/2015/wordml/symex" mc:Ignorable="w14 w15 w16se w16cid">
+<w:styles xmlns:mc="http://schemas.openxmlformats.org/markup-compatibility/2006" xmlns:r="http://schemas.openxmlformats.org/officeDocument/2006/relationships" xmlns:w="http://schemas.openxmlformats.org/wordprocessingml/2006/main" xmlns:w14="http://schemas.microsoft.com/office/word/2010/wordml" xmlns:w15="http://schemas.microsoft.com/office/word/2012/wordml" xmlns:w16cex="http://schemas.microsoft.com/office/word/2018/wordml/cex" xmlns:w16cid="http://schemas.microsoft.com/office/word/2016/wordml/cid" xmlns:w16="http://schemas.microsoft.com/office/word/2018/wordml" xmlns:w16sdtdh="http://schemas.microsoft.com/office/word/2020/wordml/sdtdatahash" xmlns:w16se="http://schemas.microsoft.com/office/word/2015/wordml/symex" mc:Ignorable="w14 w15 w16se w16cid w16 w16cex w16sdtdh">
   <w:docDefaults>
     <w:rPrDefault>
       <w:rPr>
@@ -5352,7 +5326,7 @@
       </w:pPr>
     </w:pPrDefault>
   </w:docDefaults>
-  <w:latentStyles w:defLockedState="0" w:defUIPriority="99" w:defSemiHidden="0" w:defUnhideWhenUsed="0" w:defQFormat="0" w:count="377">
+  <w:latentStyles w:defLockedState="0" w:defUIPriority="99" w:defSemiHidden="0" w:defUnhideWhenUsed="0" w:defQFormat="0" w:count="376">
     <w:lsdException w:name="Normal" w:uiPriority="0" w:qFormat="1"/>
     <w:lsdException w:name="heading 1" w:uiPriority="9" w:qFormat="1"/>
     <w:lsdException w:name="heading 2" w:semiHidden="1" w:uiPriority="9" w:unhideWhenUsed="1" w:qFormat="1"/>
@@ -5720,7 +5694,6 @@
     <w:lsdException w:name="Hashtag" w:semiHidden="1" w:unhideWhenUsed="1"/>
     <w:lsdException w:name="Unresolved Mention" w:semiHidden="1" w:unhideWhenUsed="1"/>
     <w:lsdException w:name="Smart Link" w:semiHidden="1" w:unhideWhenUsed="1"/>
-    <w:lsdException w:name="Smart Link Error" w:semiHidden="1" w:unhideWhenUsed="1"/>
   </w:latentStyles>
   <w:style w:type="paragraph" w:default="1" w:styleId="Normal">
     <w:name w:val="Normal"/>

</xml_diff>